<commit_message>
New translations 04_Playful mathematicians - subtitles (format and timing corrected).docx (Italian)
</commit_message>
<xml_diff>
--- a/video_subtitles/translation/ita/04_Playful mathematicians - subtitles (format and timing corrected).docx
+++ b/video_subtitles/translation/ita/04_Playful mathematicians - subtitles (format and timing corrected).docx
@@ -74,7 +74,7 @@
         <w:rPr>
           <w:b w:val="1"/>
         </w:rPr>
-        <w:t xml:space="preserve">** the dialogue starts at second 47, so I added 28 seconds to all the times as they were. -John Argentino</w:t>
+        <w:t xml:space="preserve">** il dialogo inizia a 47 secondi, quindi ne ho aggiunti 28 in ogni momento dove necessari. -John Argentino</w:t>
       </w:r>
     </w:p>
     <w:p>
@@ -1146,7 +1146,7 @@
           <w:shd w:fill="auto" w:val="clear"/>
           <w:vertAlign w:val="baseline"/>
         </w:rPr>
-        <w:t xml:space="preserve">Mike, astonished, asks: 'How old are they?' Fil,</w:t>
+        <w:t xml:space="preserve">Mike, stupito, chiede 'Quanti anni hanno?' Fil,</w:t>
       </w:r>
     </w:p>
     <w:p>
@@ -1326,7 +1326,7 @@
           <w:shd w:fill="auto" w:val="clear"/>
           <w:vertAlign w:val="baseline"/>
         </w:rPr>
-        <w:t xml:space="preserve">being a playful mathematician, answers</w:t>
+        <w:t xml:space="preserve">essendo un matematico giocoso, risponde</w:t>
       </w:r>
     </w:p>
     <w:p>
@@ -1502,7 +1502,7 @@
           <w:shd w:fill="auto" w:val="clear"/>
           <w:vertAlign w:val="baseline"/>
         </w:rPr>
-        <w:t xml:space="preserve">'You tell me! I'll give you a hint: if you</w:t>
+        <w:t xml:space="preserve">'Dimmelo tu! Ti darà un indizio: se tu</w:t>
       </w:r>
     </w:p>
     <w:p>
@@ -1678,7 +1678,7 @@
           <w:shd w:fill="auto" w:val="clear"/>
           <w:vertAlign w:val="baseline"/>
         </w:rPr>
-        <w:t xml:space="preserve">multiply the three ages together you</w:t>
+        <w:t xml:space="preserve">moltiplichi le tre età</w:t>
       </w:r>
     </w:p>
     <w:p>
@@ -1874,7 +1874,7 @@
           <w:shd w:fill="auto" w:val="clear"/>
           <w:vertAlign w:val="baseline"/>
         </w:rPr>
-        <w:t xml:space="preserve">get 36.' Mike takes sometimes to think</w:t>
+        <w:t xml:space="preserve">ottieni 36.' Mike impiega un po' di tempo a pensare</w:t>
       </w:r>
     </w:p>
     <w:p>
@@ -2054,7 +2054,7 @@
           <w:shd w:fill="auto" w:val="clear"/>
           <w:vertAlign w:val="baseline"/>
         </w:rPr>
-        <w:t xml:space="preserve">and says: 'I'm sorry Fil, but I do need</w:t>
+        <w:t xml:space="preserve">e dice: 'Mi spiace Fil, ma mi serve</w:t>
       </w:r>
     </w:p>
     <w:p>
@@ -2161,7 +2161,7 @@
           <w:shd w:fill="auto" w:val="clear"/>
           <w:vertAlign w:val="baseline"/>
         </w:rPr>
-        <w:t xml:space="preserve">another hint. So Fil tells Mike:</w:t>
+        <w:t xml:space="preserve">un altro suggerimento. Quindi Fil dice a Mike:</w:t>
       </w:r>
     </w:p>
     <w:p>

</xml_diff>